<commit_message>
ppt and phas1 doc added
</commit_message>
<xml_diff>
--- a/ML module5.docx
+++ b/ML module5.docx
@@ -3053,7 +3053,7 @@
           <v:shape id="_x0000_i1025" type="#_x0000_t75" style="width:419.25pt;height:110.25pt" o:ole="">
             <v:imagedata r:id="rId7" o:title=""/>
           </v:shape>
-          <o:OLEObject Type="Embed" ProgID="Excel.Sheet.12" ShapeID="_x0000_i1025" DrawAspect="Content" ObjectID="_1766477587" r:id="rId8"/>
+          <o:OLEObject Type="Embed" ProgID="Excel.Sheet.12" ShapeID="_x0000_i1025" DrawAspect="Content" ObjectID="_1766483824" r:id="rId8"/>
         </w:object>
       </w:r>
     </w:p>
@@ -4118,7 +4118,7 @@
                 <w:szCs w:val="22"/>
                 <w:lang w:eastAsia="en-IN"/>
               </w:rPr>
-              <w:t>0.438</w:t>
+              <w:t>-9.53</w:t>
             </w:r>
           </w:p>
         </w:tc>
@@ -4147,7 +4147,7 @@
                 <w:szCs w:val="22"/>
                 <w:lang w:eastAsia="en-IN"/>
               </w:rPr>
-              <w:t>0.844</w:t>
+              <w:t>3.14</w:t>
             </w:r>
           </w:p>
         </w:tc>
@@ -4176,7 +4176,7 @@
                 <w:szCs w:val="22"/>
                 <w:lang w:eastAsia="en-IN"/>
               </w:rPr>
-              <w:t>0.309</w:t>
+              <w:t>3.69</w:t>
             </w:r>
           </w:p>
         </w:tc>
@@ -5759,6 +5759,8 @@
           </wp:inline>
         </w:drawing>
       </w:r>
+      <w:bookmarkStart w:id="0" w:name="_GoBack"/>
+      <w:bookmarkEnd w:id="0"/>
     </w:p>
     <w:p>
       <w:pPr>
@@ -6428,8 +6430,6 @@
           <w:szCs w:val="32"/>
         </w:rPr>
       </w:pPr>
-      <w:bookmarkStart w:id="0" w:name="_GoBack"/>
-      <w:bookmarkEnd w:id="0"/>
     </w:p>
     <w:p>
       <w:pPr>

</xml_diff>